<commit_message>
Made server fully compliant with API spec (^_^) Removed AbsenceNote (It's unnecessary and makes everything harder to maintain)
</commit_message>
<xml_diff>
--- a/src/main/resources/absenceTemplate.docx
+++ b/src/main/resources/absenceTemplate.docx
@@ -40,7 +40,6 @@
           <w:rFonts w:ascii="Times New Roman" w:hAnsi="Times New Roman"/>
           <w:sz w:val="30"/>
           <w:szCs w:val="30"/>
-          <w:lang w:val="en-US"/>
         </w:rPr>
       </w:pPr>
       <w:r>
@@ -56,7 +55,6 @@
           <w:rFonts w:ascii="Times New Roman" w:hAnsi="Times New Roman"/>
           <w:sz w:val="30"/>
           <w:szCs w:val="30"/>
-          <w:lang w:val="en-US"/>
         </w:rPr>
         <w:t xml:space="preserve"> </w:t>
       </w:r>
@@ -74,9 +72,59 @@
           <w:rFonts w:ascii="Times New Roman" w:hAnsi="Times New Roman"/>
           <w:sz w:val="30"/>
           <w:szCs w:val="30"/>
+        </w:rPr>
+        <w:instrText xml:space="preserve"> </w:instrText>
+      </w:r>
+      <w:r>
+        <w:rPr>
+          <w:rFonts w:ascii="Times New Roman" w:hAnsi="Times New Roman"/>
+          <w:sz w:val="30"/>
+          <w:szCs w:val="30"/>
           <w:lang w:val="en-US"/>
         </w:rPr>
-        <w:instrText xml:space="preserve"> MERGEFIELD  $currentDate  \* MERGEFORMAT </w:instrText>
+        <w:instrText>MERGEFIELD</w:instrText>
+      </w:r>
+      <w:r>
+        <w:rPr>
+          <w:rFonts w:ascii="Times New Roman" w:hAnsi="Times New Roman"/>
+          <w:sz w:val="30"/>
+          <w:szCs w:val="30"/>
+        </w:rPr>
+        <w:instrText xml:space="preserve">  $</w:instrText>
+      </w:r>
+      <w:r>
+        <w:rPr>
+          <w:rFonts w:ascii="Times New Roman" w:hAnsi="Times New Roman"/>
+          <w:sz w:val="30"/>
+          <w:szCs w:val="30"/>
+          <w:lang w:val="en-US"/>
+        </w:rPr>
+        <w:instrText>currentDate</w:instrText>
+      </w:r>
+      <w:r>
+        <w:rPr>
+          <w:rFonts w:ascii="Times New Roman" w:hAnsi="Times New Roman"/>
+          <w:sz w:val="30"/>
+          <w:szCs w:val="30"/>
+        </w:rPr>
+        <w:instrText xml:space="preserve">  \* </w:instrText>
+      </w:r>
+      <w:r>
+        <w:rPr>
+          <w:rFonts w:ascii="Times New Roman" w:hAnsi="Times New Roman"/>
+          <w:sz w:val="30"/>
+          <w:szCs w:val="30"/>
+          <w:lang w:val="en-US"/>
+        </w:rPr>
+        <w:instrText>MERGEFORMAT</w:instrText>
+      </w:r>
+      <w:r>
+        <w:rPr>
+          <w:rFonts w:ascii="Times New Roman" w:hAnsi="Times New Roman"/>
+          <w:sz w:val="30"/>
+          <w:szCs w:val="30"/>
+        </w:rPr>
+        <w:instrText xml:space="preserve"> </w:instrText>
       </w:r>
       <w:r>
         <w:rPr>
@@ -93,9 +141,27 @@
           <w:noProof/>
           <w:sz w:val="30"/>
           <w:szCs w:val="30"/>
+        </w:rPr>
+        <w:t>«$</w:t>
+      </w:r>
+      <w:r>
+        <w:rPr>
+          <w:rFonts w:ascii="Times New Roman" w:hAnsi="Times New Roman"/>
+          <w:noProof/>
+          <w:sz w:val="30"/>
+          <w:szCs w:val="30"/>
           <w:lang w:val="en-US"/>
         </w:rPr>
-        <w:t>«$currentDate»</w:t>
+        <w:t>currentDate</w:t>
+      </w:r>
+      <w:r>
+        <w:rPr>
+          <w:rFonts w:ascii="Times New Roman" w:hAnsi="Times New Roman"/>
+          <w:noProof/>
+          <w:sz w:val="30"/>
+          <w:szCs w:val="30"/>
+        </w:rPr>
+        <w:t>»</w:t>
       </w:r>
       <w:r>
         <w:rPr>
@@ -514,7 +580,7 @@
                 <w:sz w:val="24"/>
                 <w:szCs w:val="24"/>
               </w:rPr>
-              <w:t>На соревнованиях</w:t>
+              <w:t>По приказу директора</w:t>
             </w:r>
           </w:p>
         </w:tc>
@@ -1639,7 +1705,7 @@
                 <w:szCs w:val="24"/>
                 <w:lang w:val="en-US"/>
               </w:rPr>
-              <w:instrText xml:space="preserve"> MERGEFIELD  $firstShift.totalCompetition  \* MERGEFORMAT </w:instrText>
+              <w:instrText xml:space="preserve"> MERGEFIELD  $firstShift.totalPrincipalDecision  \* MERGEFORMAT </w:instrText>
             </w:r>
             <w:r>
               <w:rPr>
@@ -1658,7 +1724,7 @@
                 <w:szCs w:val="24"/>
                 <w:lang w:val="en-US"/>
               </w:rPr>
-              <w:t>«$firstShift.totalCompetition»</w:t>
+              <w:t>«$firstShift.totalPrincipalDecision»</w:t>
             </w:r>
             <w:r>
               <w:rPr>
@@ -1708,7 +1774,7 @@
                 <w:szCs w:val="24"/>
                 <w:lang w:val="en-US"/>
               </w:rPr>
-              <w:instrText xml:space="preserve"> MERGEFIELD  $firstShift.totalCompetitionPercent  \* MERGEFORMAT </w:instrText>
+              <w:instrText xml:space="preserve"> MERGEFIELD  $firstShift.totalPrincipalDecisionPercent  \* MERGEFORMAT </w:instrText>
             </w:r>
             <w:r>
               <w:rPr>
@@ -1727,7 +1793,7 @@
                 <w:szCs w:val="24"/>
                 <w:lang w:val="en-US"/>
               </w:rPr>
-              <w:t>«$firstShift.totalCompetitionPercent»</w:t>
+              <w:t>«$firstShift.totalPrincipalDecisionPercen»</w:t>
             </w:r>
             <w:r>
               <w:rPr>
@@ -2116,15 +2182,7 @@
                 <w:sz w:val="24"/>
                 <w:szCs w:val="24"/>
               </w:rPr>
-              <w:t xml:space="preserve">Присутствуют на </w:t>
-            </w:r>
-            <w:r>
-              <w:rPr>
-                <w:rFonts w:ascii="Times New Roman" w:eastAsia="Calibri" w:hAnsi="Times New Roman"/>
-                <w:sz w:val="24"/>
-                <w:szCs w:val="24"/>
-              </w:rPr>
-              <w:t>занятиях</w:t>
+              <w:t>Присутствуют на занятиях</w:t>
             </w:r>
           </w:p>
         </w:tc>
@@ -2372,7 +2430,7 @@
                 <w:sz w:val="24"/>
                 <w:szCs w:val="24"/>
               </w:rPr>
-              <w:t>На соревнованиях</w:t>
+              <w:t>По приказу директора</w:t>
             </w:r>
           </w:p>
         </w:tc>
@@ -3520,7 +3578,7 @@
                 <w:szCs w:val="24"/>
                 <w:lang w:val="en-US"/>
               </w:rPr>
-              <w:instrText xml:space="preserve"> MERGEFIELD  $secondShift.totalCompetition  \* MERGEFORMAT </w:instrText>
+              <w:instrText xml:space="preserve"> MERGEFIELD  $secondShift.totalPrincipalDecision  \* MERGEFORMAT </w:instrText>
             </w:r>
             <w:r>
               <w:rPr>
@@ -3539,7 +3597,7 @@
                 <w:szCs w:val="24"/>
                 <w:lang w:val="en-US"/>
               </w:rPr>
-              <w:t>«$secondShift.totalCompetition»</w:t>
+              <w:t>«$secondShift.totalPrincipalDecision»</w:t>
             </w:r>
             <w:r>
               <w:rPr>
@@ -3589,7 +3647,7 @@
                 <w:szCs w:val="24"/>
                 <w:lang w:val="en-US"/>
               </w:rPr>
-              <w:instrText xml:space="preserve"> MERGEFIELD  $secondShift.totalCompetitionPercent  \* MERGEFORMAT </w:instrText>
+              <w:instrText xml:space="preserve"> MERGEFIELD  $secondShift.totalPrincipalDecisionPercent  \* MERGEFORMAT </w:instrText>
             </w:r>
             <w:r>
               <w:rPr>
@@ -3608,7 +3666,7 @@
                 <w:szCs w:val="24"/>
                 <w:lang w:val="en-US"/>
               </w:rPr>
-              <w:t>«$secondShift.totalCompetitionPercent»</w:t>
+              <w:t>«$secondShift.totalPrincipalDecisionPerce»</w:t>
             </w:r>
             <w:r>
               <w:rPr>
@@ -3825,6 +3883,7 @@
     <w:lsdException w:name="Strong" w:uiPriority="22" w:qFormat="1"/>
     <w:lsdException w:name="Emphasis" w:uiPriority="20" w:qFormat="1"/>
     <w:lsdException w:name="HTML Keyboard" w:semiHidden="1" w:unhideWhenUsed="1"/>
+    <w:lsdException w:name="Normal Table" w:semiHidden="1" w:unhideWhenUsed="1"/>
     <w:lsdException w:name="annotation subject" w:semiHidden="1" w:unhideWhenUsed="1"/>
     <w:lsdException w:name="No List" w:semiHidden="1" w:unhideWhenUsed="1"/>
     <w:lsdException w:name="Outline List 1" w:semiHidden="1" w:unhideWhenUsed="1"/>
@@ -3867,8 +3926,11 @@
     <w:lsdException w:name="Table Contemporary" w:semiHidden="1" w:unhideWhenUsed="1"/>
     <w:lsdException w:name="Table Elegant" w:semiHidden="1" w:unhideWhenUsed="1"/>
     <w:lsdException w:name="Table Professional" w:semiHidden="1" w:unhideWhenUsed="1"/>
+    <w:lsdException w:name="Table Subtle 1" w:semiHidden="1" w:unhideWhenUsed="1"/>
     <w:lsdException w:name="Table Subtle 2" w:semiHidden="1" w:unhideWhenUsed="1"/>
     <w:lsdException w:name="Table Web 1" w:semiHidden="1" w:unhideWhenUsed="1"/>
+    <w:lsdException w:name="Table Web 2" w:semiHidden="1" w:unhideWhenUsed="1"/>
+    <w:lsdException w:name="Table Web 3" w:semiHidden="1" w:unhideWhenUsed="1"/>
     <w:lsdException w:name="Balloon Text" w:semiHidden="1" w:unhideWhenUsed="1"/>
     <w:lsdException w:name="Table Grid" w:uiPriority="59"/>
     <w:lsdException w:name="Table Theme" w:semiHidden="1" w:unhideWhenUsed="1"/>

</xml_diff>